<commit_message>
updated Task 3 explanation in Conclusions and resubmitted assignment
</commit_message>
<xml_diff>
--- a/Assignment_1/Conclusions.docx
+++ b/Assignment_1/Conclusions.docx
@@ -752,15 +752,57 @@
           <w:b/>
           <w:sz w:val="28"/>
           <w:szCs w:val="32"/>
-          <w:u w:val="single"/>
-          <w:lang w:val="en-US"/>
-        </w:rPr>
-      </w:pPr>
+          <w:lang w:val="en-US"/>
+        </w:rPr>
+      </w:pPr>
+      <w:r>
+        <w:rPr>
+          <w:b/>
+          <w:sz w:val="28"/>
+          <w:szCs w:val="32"/>
+          <w:lang w:val="en-US"/>
+        </w:rPr>
+        <w:t>Using fixed n=32 keys for this task.</w:t>
+      </w:r>
     </w:p>
     <w:p>
       <w:pPr>
         <w:ind w:left="-426"/>
         <w:rPr>
+          <w:b/>
+          <w:sz w:val="28"/>
+          <w:szCs w:val="32"/>
+          <w:u w:val="single"/>
+          <w:lang w:val="en-US"/>
+        </w:rPr>
+      </w:pPr>
+    </w:p>
+    <w:p>
+      <w:pPr>
+        <w:ind w:left="-426"/>
+        <w:rPr>
+          <w:b/>
+          <w:sz w:val="28"/>
+          <w:szCs w:val="32"/>
+          <w:u w:val="single"/>
+          <w:lang w:val="en-US"/>
+        </w:rPr>
+      </w:pPr>
+      <w:r>
+        <w:rPr>
+          <w:b/>
+          <w:sz w:val="28"/>
+          <w:szCs w:val="32"/>
+          <w:u w:val="single"/>
+          <w:lang w:val="en-US"/>
+        </w:rPr>
+        <w:t>Chaining</w:t>
+      </w:r>
+    </w:p>
+    <w:p>
+      <w:pPr>
+        <w:ind w:left="-426"/>
+        <w:rPr>
           <w:sz w:val="28"/>
           <w:szCs w:val="32"/>
           <w:lang w:val="en-US"/>
@@ -800,7 +842,7 @@
           <w:szCs w:val="32"/>
           <w:lang w:val="en-US"/>
         </w:rPr>
-        <w:t>The average number of collisions for an Open Addressing table are more sporadic with spikes at the beginning but the average number of collisions decreases as the load factor increases and it even manages to fall below the number of collisions for</w:t>
+        <w:t>A low load factor means we have ample number of slots(left side of graph). This leads to less number of collisions being made. As load factor increases and we have fewer slots, the number of collisions increases. The average collisions increase in a linear fashion here.</w:t>
       </w:r>
     </w:p>
     <w:p>
@@ -812,29 +854,15 @@
           <w:lang w:val="en-US"/>
         </w:rPr>
       </w:pPr>
-      <w:r>
-        <w:rPr>
-          <w:sz w:val="28"/>
-          <w:szCs w:val="32"/>
-          <w:lang w:val="en-US"/>
-        </w:rPr>
-        <w:t xml:space="preserve">the Chaining table after a </w:t>
-      </w:r>
-      <w:r>
-        <w:rPr>
-          <w:sz w:val="28"/>
-          <w:szCs w:val="32"/>
-          <w:lang w:val="en-US"/>
-        </w:rPr>
-        <w:t>certain load factor.</w:t>
-      </w:r>
     </w:p>
     <w:p>
       <w:pPr>
         <w:ind w:left="-426"/>
         <w:rPr>
-          <w:sz w:val="28"/>
-          <w:szCs w:val="32"/>
+          <w:b/>
+          <w:sz w:val="28"/>
+          <w:szCs w:val="32"/>
+          <w:u w:val="single"/>
           <w:lang w:val="en-US"/>
         </w:rPr>
       </w:pPr>
@@ -843,28 +871,633 @@
       <w:pPr>
         <w:ind w:left="-426"/>
         <w:rPr>
-          <w:rFonts w:eastAsiaTheme="minorEastAsia" w:cstheme="minorHAnsi"/>
-          <w:sz w:val="28"/>
-          <w:szCs w:val="32"/>
-          <w:lang w:val="en-US"/>
-        </w:rPr>
-      </w:pPr>
-      <w:r>
-        <w:rPr>
-          <w:sz w:val="28"/>
-          <w:szCs w:val="32"/>
-          <w:lang w:val="en-US"/>
-        </w:rPr>
-        <w:t>In the hash function for Open Addressing,</w:t>
-      </w:r>
-      <w:r>
-        <w:rPr>
-          <w:rFonts w:cstheme="minorHAnsi"/>
-          <w:sz w:val="28"/>
-          <w:szCs w:val="28"/>
-          <w:lang w:val="en-US"/>
-        </w:rPr>
-        <w:t xml:space="preserve"> </w:t>
+          <w:b/>
+          <w:sz w:val="28"/>
+          <w:szCs w:val="32"/>
+          <w:u w:val="single"/>
+          <w:lang w:val="en-US"/>
+        </w:rPr>
+      </w:pPr>
+    </w:p>
+    <w:p>
+      <w:pPr>
+        <w:ind w:left="-426"/>
+        <w:rPr>
+          <w:b/>
+          <w:sz w:val="28"/>
+          <w:szCs w:val="32"/>
+          <w:u w:val="single"/>
+          <w:lang w:val="en-US"/>
+        </w:rPr>
+      </w:pPr>
+    </w:p>
+    <w:p>
+      <w:pPr>
+        <w:ind w:left="-426"/>
+        <w:rPr>
+          <w:b/>
+          <w:sz w:val="28"/>
+          <w:szCs w:val="32"/>
+          <w:u w:val="single"/>
+          <w:lang w:val="en-US"/>
+        </w:rPr>
+      </w:pPr>
+      <w:r>
+        <w:rPr>
+          <w:b/>
+          <w:sz w:val="28"/>
+          <w:szCs w:val="32"/>
+          <w:u w:val="single"/>
+          <w:lang w:val="en-US"/>
+        </w:rPr>
+        <w:lastRenderedPageBreak/>
+        <w:t>Open Addressing</w:t>
+      </w:r>
+    </w:p>
+    <w:p>
+      <w:pPr>
+        <w:ind w:left="-426"/>
+        <w:rPr>
+          <w:sz w:val="28"/>
+          <w:szCs w:val="32"/>
+          <w:lang w:val="en-US"/>
+        </w:rPr>
+      </w:pPr>
+      <w:r>
+        <w:rPr>
+          <w:sz w:val="28"/>
+          <w:szCs w:val="32"/>
+          <w:lang w:val="en-US"/>
+        </w:rPr>
+        <w:t>Formulae:</w:t>
+      </w:r>
+    </w:p>
+    <w:p>
+      <w:pPr>
+        <w:ind w:left="1734" w:firstLine="426"/>
+        <w:rPr>
+          <w:sz w:val="28"/>
+          <w:szCs w:val="32"/>
+          <w:lang w:val="en-US"/>
+        </w:rPr>
+      </w:pPr>
+      <m:oMathPara>
+        <m:oMathParaPr>
+          <m:jc m:val="left"/>
+        </m:oMathParaPr>
+        <m:oMath>
+          <m:r>
+            <w:rPr>
+              <w:rFonts w:ascii="Cambria Math" w:hAnsi="Cambria Math"/>
+              <w:sz w:val="28"/>
+              <w:szCs w:val="32"/>
+              <w:lang w:val="en-US"/>
+            </w:rPr>
+            <m:t xml:space="preserve">Chaining: </m:t>
+          </m:r>
+          <m:r>
+            <w:rPr>
+              <w:rFonts w:ascii="Cambria Math" w:hAnsi="Cambria Math"/>
+              <w:sz w:val="28"/>
+              <w:szCs w:val="32"/>
+              <w:lang w:val="en-US"/>
+            </w:rPr>
+            <m:t>h</m:t>
+          </m:r>
+          <m:d>
+            <m:dPr>
+              <m:ctrlPr>
+                <w:rPr>
+                  <w:rFonts w:ascii="Cambria Math" w:hAnsi="Cambria Math"/>
+                  <w:i/>
+                  <w:sz w:val="28"/>
+                  <w:szCs w:val="32"/>
+                  <w:lang w:val="en-US"/>
+                </w:rPr>
+              </m:ctrlPr>
+            </m:dPr>
+            <m:e>
+              <m:r>
+                <w:rPr>
+                  <w:rFonts w:ascii="Cambria Math" w:hAnsi="Cambria Math"/>
+                  <w:sz w:val="28"/>
+                  <w:szCs w:val="32"/>
+                  <w:lang w:val="en-US"/>
+                </w:rPr>
+                <m:t>k</m:t>
+              </m:r>
+            </m:e>
+          </m:d>
+          <m:r>
+            <w:rPr>
+              <w:rFonts w:ascii="Cambria Math" w:hAnsi="Cambria Math"/>
+              <w:sz w:val="28"/>
+              <w:szCs w:val="32"/>
+              <w:lang w:val="en-US"/>
+            </w:rPr>
+            <m:t>=</m:t>
+          </m:r>
+          <m:d>
+            <m:dPr>
+              <m:ctrlPr>
+                <w:rPr>
+                  <w:rFonts w:ascii="Cambria Math" w:hAnsi="Cambria Math"/>
+                  <w:i/>
+                  <w:sz w:val="28"/>
+                  <w:szCs w:val="32"/>
+                  <w:lang w:val="en-US"/>
+                </w:rPr>
+              </m:ctrlPr>
+            </m:dPr>
+            <m:e>
+              <m:d>
+                <m:dPr>
+                  <m:ctrlPr>
+                    <w:rPr>
+                      <w:rFonts w:ascii="Cambria Math" w:hAnsi="Cambria Math"/>
+                      <w:i/>
+                      <w:sz w:val="28"/>
+                      <w:szCs w:val="32"/>
+                      <w:lang w:val="en-US"/>
+                    </w:rPr>
+                  </m:ctrlPr>
+                </m:dPr>
+                <m:e>
+                  <m:r>
+                    <w:rPr>
+                      <w:rFonts w:ascii="Cambria Math" w:hAnsi="Cambria Math"/>
+                      <w:sz w:val="28"/>
+                      <w:szCs w:val="32"/>
+                      <w:lang w:val="en-US"/>
+                    </w:rPr>
+                    <m:t>A∙k</m:t>
+                  </m:r>
+                </m:e>
+              </m:d>
+              <m:r>
+                <w:rPr>
+                  <w:rFonts w:ascii="Cambria Math" w:hAnsi="Cambria Math"/>
+                  <w:sz w:val="28"/>
+                  <w:szCs w:val="32"/>
+                  <w:lang w:val="en-US"/>
+                </w:rPr>
+                <m:t xml:space="preserve"> mod </m:t>
+              </m:r>
+              <m:sSup>
+                <m:sSupPr>
+                  <m:ctrlPr>
+                    <w:rPr>
+                      <w:rFonts w:ascii="Cambria Math" w:hAnsi="Cambria Math"/>
+                      <w:i/>
+                      <w:sz w:val="28"/>
+                      <w:szCs w:val="32"/>
+                      <w:lang w:val="en-US"/>
+                    </w:rPr>
+                  </m:ctrlPr>
+                </m:sSupPr>
+                <m:e>
+                  <m:r>
+                    <w:rPr>
+                      <w:rFonts w:ascii="Cambria Math" w:hAnsi="Cambria Math"/>
+                      <w:sz w:val="28"/>
+                      <w:szCs w:val="32"/>
+                      <w:lang w:val="en-US"/>
+                    </w:rPr>
+                    <m:t>2</m:t>
+                  </m:r>
+                </m:e>
+                <m:sup>
+                  <m:r>
+                    <w:rPr>
+                      <w:rFonts w:ascii="Cambria Math" w:hAnsi="Cambria Math"/>
+                      <w:sz w:val="28"/>
+                      <w:szCs w:val="32"/>
+                      <w:lang w:val="en-US"/>
+                    </w:rPr>
+                    <m:t>w</m:t>
+                  </m:r>
+                </m:sup>
+              </m:sSup>
+            </m:e>
+          </m:d>
+          <m:r>
+            <w:rPr>
+              <w:rFonts w:ascii="Cambria Math" w:hAnsi="Cambria Math"/>
+              <w:sz w:val="28"/>
+              <w:szCs w:val="32"/>
+              <w:lang w:val="en-US"/>
+            </w:rPr>
+            <m:t xml:space="preserve"> &gt;&gt;(w-r</m:t>
+          </m:r>
+          <m:r>
+            <w:rPr>
+              <w:rFonts w:ascii="Cambria Math" w:hAnsi="Cambria Math"/>
+              <w:sz w:val="28"/>
+              <w:szCs w:val="32"/>
+              <w:lang w:val="en-US"/>
+            </w:rPr>
+            <m:t>)</m:t>
+          </m:r>
+        </m:oMath>
+      </m:oMathPara>
+    </w:p>
+    <w:p>
+      <w:pPr>
+        <w:rPr>
+          <w:rFonts w:eastAsiaTheme="minorEastAsia"/>
+          <w:sz w:val="28"/>
+          <w:szCs w:val="32"/>
+          <w:lang w:val="en-US"/>
+        </w:rPr>
+      </w:pPr>
+      <m:oMathPara>
+        <m:oMathParaPr>
+          <m:jc m:val="center"/>
+        </m:oMathParaPr>
+        <m:oMath>
+          <m:r>
+            <w:rPr>
+              <w:rFonts w:ascii="Cambria Math" w:hAnsi="Cambria Math"/>
+              <w:sz w:val="28"/>
+              <w:szCs w:val="32"/>
+              <w:lang w:val="en-US"/>
+            </w:rPr>
+            <m:t xml:space="preserve">Open Addressing: </m:t>
+          </m:r>
+          <m:r>
+            <w:rPr>
+              <w:rFonts w:ascii="Cambria Math" w:hAnsi="Cambria Math"/>
+              <w:sz w:val="28"/>
+              <w:szCs w:val="32"/>
+              <w:lang w:val="en-US"/>
+            </w:rPr>
+            <m:t>g</m:t>
+          </m:r>
+          <m:d>
+            <m:dPr>
+              <m:ctrlPr>
+                <w:rPr>
+                  <w:rFonts w:ascii="Cambria Math" w:hAnsi="Cambria Math"/>
+                  <w:i/>
+                  <w:sz w:val="28"/>
+                  <w:szCs w:val="32"/>
+                  <w:lang w:val="en-US"/>
+                </w:rPr>
+              </m:ctrlPr>
+            </m:dPr>
+            <m:e>
+              <m:r>
+                <w:rPr>
+                  <w:rFonts w:ascii="Cambria Math" w:hAnsi="Cambria Math"/>
+                  <w:sz w:val="28"/>
+                  <w:szCs w:val="32"/>
+                  <w:lang w:val="en-US"/>
+                </w:rPr>
+                <m:t>k, i</m:t>
+              </m:r>
+            </m:e>
+          </m:d>
+          <m:r>
+            <w:rPr>
+              <w:rFonts w:ascii="Cambria Math" w:hAnsi="Cambria Math"/>
+              <w:sz w:val="28"/>
+              <w:szCs w:val="32"/>
+              <w:lang w:val="en-US"/>
+            </w:rPr>
+            <m:t>=</m:t>
+          </m:r>
+          <m:d>
+            <m:dPr>
+              <m:ctrlPr>
+                <w:rPr>
+                  <w:rFonts w:ascii="Cambria Math" w:hAnsi="Cambria Math"/>
+                  <w:i/>
+                  <w:sz w:val="28"/>
+                  <w:szCs w:val="32"/>
+                  <w:lang w:val="en-US"/>
+                </w:rPr>
+              </m:ctrlPr>
+            </m:dPr>
+            <m:e>
+              <m:r>
+                <w:rPr>
+                  <w:rFonts w:ascii="Cambria Math" w:hAnsi="Cambria Math"/>
+                  <w:sz w:val="28"/>
+                  <w:szCs w:val="32"/>
+                  <w:lang w:val="en-US"/>
+                </w:rPr>
+                <m:t>h</m:t>
+              </m:r>
+              <m:d>
+                <m:dPr>
+                  <m:ctrlPr>
+                    <w:rPr>
+                      <w:rFonts w:ascii="Cambria Math" w:hAnsi="Cambria Math"/>
+                      <w:i/>
+                      <w:sz w:val="28"/>
+                      <w:szCs w:val="32"/>
+                      <w:lang w:val="en-US"/>
+                    </w:rPr>
+                  </m:ctrlPr>
+                </m:dPr>
+                <m:e>
+                  <m:r>
+                    <w:rPr>
+                      <w:rFonts w:ascii="Cambria Math" w:hAnsi="Cambria Math"/>
+                      <w:sz w:val="28"/>
+                      <w:szCs w:val="32"/>
+                      <w:lang w:val="en-US"/>
+                    </w:rPr>
+                    <m:t>k</m:t>
+                  </m:r>
+                </m:e>
+              </m:d>
+              <m:r>
+                <w:rPr>
+                  <w:rFonts w:ascii="Cambria Math" w:hAnsi="Cambria Math"/>
+                  <w:sz w:val="28"/>
+                  <w:szCs w:val="32"/>
+                  <w:lang w:val="en-US"/>
+                </w:rPr>
+                <m:t>+i</m:t>
+              </m:r>
+            </m:e>
+          </m:d>
+          <m:r>
+            <w:rPr>
+              <w:rFonts w:ascii="Cambria Math" w:hAnsi="Cambria Math"/>
+              <w:sz w:val="28"/>
+              <w:szCs w:val="32"/>
+              <w:lang w:val="en-US"/>
+            </w:rPr>
+            <m:t xml:space="preserve"> mod </m:t>
+          </m:r>
+          <m:sSup>
+            <m:sSupPr>
+              <m:ctrlPr>
+                <w:rPr>
+                  <w:rFonts w:ascii="Cambria Math" w:hAnsi="Cambria Math"/>
+                  <w:i/>
+                  <w:sz w:val="28"/>
+                  <w:szCs w:val="32"/>
+                  <w:lang w:val="en-US"/>
+                </w:rPr>
+              </m:ctrlPr>
+            </m:sSupPr>
+            <m:e>
+              <m:r>
+                <w:rPr>
+                  <w:rFonts w:ascii="Cambria Math" w:hAnsi="Cambria Math"/>
+                  <w:sz w:val="28"/>
+                  <w:szCs w:val="32"/>
+                  <w:lang w:val="en-US"/>
+                </w:rPr>
+                <m:t>2</m:t>
+              </m:r>
+            </m:e>
+            <m:sup>
+              <m:r>
+                <w:rPr>
+                  <w:rFonts w:ascii="Cambria Math" w:hAnsi="Cambria Math"/>
+                  <w:sz w:val="28"/>
+                  <w:szCs w:val="32"/>
+                  <w:lang w:val="en-US"/>
+                </w:rPr>
+                <m:t>r</m:t>
+              </m:r>
+            </m:sup>
+          </m:sSup>
+        </m:oMath>
+      </m:oMathPara>
+    </w:p>
+    <w:p>
+      <w:pPr>
+        <w:ind w:left="-426"/>
+        <w:rPr>
+          <w:sz w:val="28"/>
+          <w:szCs w:val="32"/>
+          <w:lang w:val="en-US"/>
+        </w:rPr>
+      </w:pPr>
+      <m:oMathPara>
+        <m:oMathParaPr>
+          <m:jc m:val="center"/>
+        </m:oMathParaPr>
+        <m:oMath>
+          <m:r>
+            <w:rPr>
+              <w:rFonts w:ascii="Cambria Math" w:hAnsi="Cambria Math"/>
+              <w:sz w:val="28"/>
+              <w:szCs w:val="32"/>
+              <w:lang w:val="en-US"/>
+            </w:rPr>
+            <m:t>Load factor α=</m:t>
+          </m:r>
+          <m:f>
+            <m:fPr>
+              <m:ctrlPr>
+                <w:rPr>
+                  <w:rFonts w:ascii="Cambria Math" w:hAnsi="Cambria Math"/>
+                  <w:i/>
+                  <w:sz w:val="28"/>
+                  <w:szCs w:val="32"/>
+                  <w:lang w:val="en-US"/>
+                </w:rPr>
+              </m:ctrlPr>
+            </m:fPr>
+            <m:num>
+              <m:r>
+                <w:rPr>
+                  <w:rFonts w:ascii="Cambria Math" w:hAnsi="Cambria Math"/>
+                  <w:sz w:val="28"/>
+                  <w:szCs w:val="32"/>
+                  <w:lang w:val="en-US"/>
+                </w:rPr>
+                <m:t>n</m:t>
+              </m:r>
+            </m:num>
+            <m:den>
+              <m:r>
+                <w:rPr>
+                  <w:rFonts w:ascii="Cambria Math" w:hAnsi="Cambria Math"/>
+                  <w:sz w:val="28"/>
+                  <w:szCs w:val="32"/>
+                  <w:lang w:val="en-US"/>
+                </w:rPr>
+                <m:t>m</m:t>
+              </m:r>
+            </m:den>
+          </m:f>
+          <m:r>
+            <w:rPr>
+              <w:rFonts w:ascii="Cambria Math" w:hAnsi="Cambria Math"/>
+              <w:sz w:val="28"/>
+              <w:szCs w:val="32"/>
+              <w:lang w:val="en-US"/>
+            </w:rPr>
+            <m:t xml:space="preserve">; r= </m:t>
+          </m:r>
+          <m:d>
+            <m:dPr>
+              <m:begChr m:val="⌈"/>
+              <m:endChr m:val="⌉"/>
+              <m:ctrlPr>
+                <w:rPr>
+                  <w:rFonts w:ascii="Cambria Math" w:hAnsi="Cambria Math"/>
+                  <w:i/>
+                  <w:sz w:val="28"/>
+                  <w:szCs w:val="32"/>
+                  <w:lang w:val="en-US"/>
+                </w:rPr>
+              </m:ctrlPr>
+            </m:dPr>
+            <m:e>
+              <m:r>
+                <w:rPr>
+                  <w:rFonts w:ascii="Cambria Math" w:hAnsi="Cambria Math"/>
+                  <w:sz w:val="28"/>
+                  <w:szCs w:val="32"/>
+                  <w:lang w:val="en-US"/>
+                </w:rPr>
+                <m:t>w/2</m:t>
+              </m:r>
+            </m:e>
+          </m:d>
+          <m:r>
+            <w:rPr>
+              <w:rFonts w:ascii="Cambria Math" w:hAnsi="Cambria Math"/>
+              <w:sz w:val="28"/>
+              <w:szCs w:val="32"/>
+              <w:lang w:val="en-US"/>
+            </w:rPr>
+            <m:t xml:space="preserve">; m= </m:t>
+          </m:r>
+          <m:sSup>
+            <m:sSupPr>
+              <m:ctrlPr>
+                <w:rPr>
+                  <w:rFonts w:ascii="Cambria Math" w:hAnsi="Cambria Math"/>
+                  <w:i/>
+                  <w:sz w:val="28"/>
+                  <w:szCs w:val="32"/>
+                  <w:lang w:val="en-US"/>
+                </w:rPr>
+              </m:ctrlPr>
+            </m:sSupPr>
+            <m:e>
+              <m:r>
+                <w:rPr>
+                  <w:rFonts w:ascii="Cambria Math" w:hAnsi="Cambria Math"/>
+                  <w:sz w:val="28"/>
+                  <w:szCs w:val="32"/>
+                  <w:lang w:val="en-US"/>
+                </w:rPr>
+                <m:t>2</m:t>
+              </m:r>
+            </m:e>
+            <m:sup>
+              <m:r>
+                <w:rPr>
+                  <w:rFonts w:ascii="Cambria Math" w:hAnsi="Cambria Math"/>
+                  <w:sz w:val="28"/>
+                  <w:szCs w:val="32"/>
+                  <w:lang w:val="en-US"/>
+                </w:rPr>
+                <m:t>r</m:t>
+              </m:r>
+            </m:sup>
+          </m:sSup>
+          <m:r>
+            <w:rPr>
+              <w:rFonts w:ascii="Cambria Math" w:hAnsi="Cambria Math"/>
+              <w:sz w:val="28"/>
+              <w:szCs w:val="32"/>
+              <w:lang w:val="en-US"/>
+            </w:rPr>
+            <m:t xml:space="preserve">;m∝ w⟹ </m:t>
+          </m:r>
+          <m:r>
+            <w:rPr>
+              <w:rFonts w:ascii="Cambria Math" w:hAnsi="Cambria Math"/>
+              <w:sz w:val="28"/>
+              <w:szCs w:val="32"/>
+              <w:lang w:val="en-US"/>
+            </w:rPr>
+            <m:t>α∝</m:t>
+          </m:r>
+          <m:r>
+            <w:rPr>
+              <w:rFonts w:ascii="Cambria Math" w:eastAsiaTheme="minorEastAsia" w:hAnsi="Cambria Math"/>
+              <w:sz w:val="28"/>
+              <w:szCs w:val="32"/>
+              <w:lang w:val="en-US"/>
+            </w:rPr>
+            <m:t xml:space="preserve"> </m:t>
+          </m:r>
+          <m:f>
+            <m:fPr>
+              <m:ctrlPr>
+                <w:rPr>
+                  <w:rFonts w:ascii="Cambria Math" w:eastAsiaTheme="minorEastAsia" w:hAnsi="Cambria Math"/>
+                  <w:i/>
+                  <w:sz w:val="28"/>
+                  <w:szCs w:val="32"/>
+                  <w:lang w:val="en-US"/>
+                </w:rPr>
+              </m:ctrlPr>
+            </m:fPr>
+            <m:num>
+              <m:r>
+                <w:rPr>
+                  <w:rFonts w:ascii="Cambria Math" w:eastAsiaTheme="minorEastAsia" w:hAnsi="Cambria Math"/>
+                  <w:sz w:val="28"/>
+                  <w:szCs w:val="32"/>
+                  <w:lang w:val="en-US"/>
+                </w:rPr>
+                <m:t>1</m:t>
+              </m:r>
+            </m:num>
+            <m:den>
+              <m:r>
+                <w:rPr>
+                  <w:rFonts w:ascii="Cambria Math" w:eastAsiaTheme="minorEastAsia" w:hAnsi="Cambria Math"/>
+                  <w:sz w:val="28"/>
+                  <w:szCs w:val="32"/>
+                  <w:lang w:val="en-US"/>
+                </w:rPr>
+                <m:t>w</m:t>
+              </m:r>
+            </m:den>
+          </m:f>
+        </m:oMath>
+      </m:oMathPara>
+    </w:p>
+    <w:p>
+      <w:pPr>
+        <w:rPr>
+          <w:sz w:val="28"/>
+          <w:szCs w:val="32"/>
+          <w:lang w:val="en-US"/>
+        </w:rPr>
+      </w:pPr>
+    </w:p>
+    <w:p>
+      <w:pPr>
+        <w:ind w:left="-426"/>
+        <w:rPr>
+          <w:rFonts w:eastAsiaTheme="minorEastAsia"/>
+          <w:sz w:val="28"/>
+          <w:szCs w:val="32"/>
+          <w:lang w:val="en-US"/>
+        </w:rPr>
+      </w:pPr>
+      <w:r>
+        <w:rPr>
+          <w:sz w:val="28"/>
+          <w:szCs w:val="32"/>
+          <w:lang w:val="en-US"/>
+        </w:rPr>
+        <w:t xml:space="preserve">High value of </w:t>
       </w:r>
       <m:oMath>
         <m:r>
@@ -874,32 +1507,340 @@
             <w:szCs w:val="32"/>
             <w:lang w:val="en-US"/>
           </w:rPr>
-          <m:t>g</m:t>
+          <m:t>α</m:t>
         </m:r>
-        <m:d>
-          <m:dPr>
-            <m:ctrlPr>
-              <w:rPr>
-                <w:rFonts w:ascii="Cambria Math" w:hAnsi="Cambria Math"/>
-                <w:i/>
-                <w:sz w:val="28"/>
-                <w:szCs w:val="32"/>
-                <w:lang w:val="en-US"/>
-              </w:rPr>
-            </m:ctrlPr>
-          </m:dPr>
-          <m:e>
-            <m:r>
-              <w:rPr>
-                <w:rFonts w:ascii="Cambria Math" w:hAnsi="Cambria Math"/>
-                <w:sz w:val="28"/>
-                <w:szCs w:val="32"/>
-                <w:lang w:val="en-US"/>
-              </w:rPr>
-              <m:t>k, i</m:t>
-            </m:r>
-          </m:e>
-        </m:d>
+      </m:oMath>
+      <w:r>
+        <w:rPr>
+          <w:rFonts w:eastAsiaTheme="minorEastAsia"/>
+          <w:sz w:val="28"/>
+          <w:szCs w:val="32"/>
+          <w:lang w:val="en-US"/>
+        </w:rPr>
+        <w:t xml:space="preserve"> corresponds with low value of </w:t>
+      </w:r>
+      <m:oMath>
+        <m:r>
+          <w:rPr>
+            <w:rFonts w:ascii="Cambria Math" w:eastAsiaTheme="minorEastAsia" w:hAnsi="Cambria Math"/>
+            <w:sz w:val="28"/>
+            <w:szCs w:val="32"/>
+            <w:lang w:val="en-US"/>
+          </w:rPr>
+          <m:t>w</m:t>
+        </m:r>
+      </m:oMath>
+      <w:r>
+        <w:rPr>
+          <w:rFonts w:eastAsiaTheme="minorEastAsia"/>
+          <w:sz w:val="28"/>
+          <w:szCs w:val="32"/>
+          <w:lang w:val="en-US"/>
+        </w:rPr>
+        <w:t xml:space="preserve"> (same as low number of slots </w:t>
+      </w:r>
+      <m:oMath>
+        <m:r>
+          <w:rPr>
+            <w:rFonts w:ascii="Cambria Math" w:eastAsiaTheme="minorEastAsia" w:hAnsi="Cambria Math"/>
+            <w:sz w:val="28"/>
+            <w:szCs w:val="32"/>
+            <w:lang w:val="en-US"/>
+          </w:rPr>
+          <m:t>m</m:t>
+        </m:r>
+      </m:oMath>
+      <w:r>
+        <w:rPr>
+          <w:rFonts w:eastAsiaTheme="minorEastAsia"/>
+          <w:sz w:val="28"/>
+          <w:szCs w:val="32"/>
+          <w:lang w:val="en-US"/>
+        </w:rPr>
+        <w:t xml:space="preserve"> due to direct proportionality between </w:t>
+      </w:r>
+      <m:oMath>
+        <m:r>
+          <w:rPr>
+            <w:rFonts w:ascii="Cambria Math" w:eastAsiaTheme="minorEastAsia" w:hAnsi="Cambria Math"/>
+            <w:sz w:val="28"/>
+            <w:szCs w:val="32"/>
+            <w:lang w:val="en-US"/>
+          </w:rPr>
+          <m:t>m</m:t>
+        </m:r>
+      </m:oMath>
+      <w:r>
+        <w:rPr>
+          <w:rFonts w:eastAsiaTheme="minorEastAsia"/>
+          <w:sz w:val="28"/>
+          <w:szCs w:val="32"/>
+          <w:lang w:val="en-US"/>
+        </w:rPr>
+        <w:t xml:space="preserve"> and </w:t>
+      </w:r>
+      <m:oMath>
+        <m:r>
+          <w:rPr>
+            <w:rFonts w:ascii="Cambria Math" w:eastAsiaTheme="minorEastAsia" w:hAnsi="Cambria Math"/>
+            <w:sz w:val="28"/>
+            <w:szCs w:val="32"/>
+            <w:lang w:val="en-US"/>
+          </w:rPr>
+          <m:t>w</m:t>
+        </m:r>
+      </m:oMath>
+      <w:r>
+        <w:rPr>
+          <w:rFonts w:eastAsiaTheme="minorEastAsia"/>
+          <w:sz w:val="28"/>
+          <w:szCs w:val="32"/>
+          <w:lang w:val="en-US"/>
+        </w:rPr>
+        <w:t>).</w:t>
+      </w:r>
+    </w:p>
+    <w:p>
+      <w:pPr>
+        <w:ind w:left="-426"/>
+        <w:rPr>
+          <w:rFonts w:eastAsiaTheme="minorEastAsia"/>
+          <w:sz w:val="28"/>
+          <w:szCs w:val="32"/>
+          <w:lang w:val="en-US"/>
+        </w:rPr>
+      </w:pPr>
+    </w:p>
+    <w:p>
+      <w:pPr>
+        <w:ind w:left="-426"/>
+        <w:rPr>
+          <w:rFonts w:eastAsiaTheme="minorEastAsia"/>
+          <w:sz w:val="28"/>
+          <w:szCs w:val="32"/>
+          <w:lang w:val="en-US"/>
+        </w:rPr>
+      </w:pPr>
+      <w:r>
+        <w:rPr>
+          <w:rFonts w:eastAsiaTheme="minorEastAsia"/>
+          <w:sz w:val="28"/>
+          <w:szCs w:val="32"/>
+          <w:lang w:val="en-US"/>
+        </w:rPr>
+        <w:t xml:space="preserve">The values of w that I chose were w = {6, 7, 8 ….. 15, 16}. These correspond with a minimum number of slots m = 8 (for w = 6) and maximum number of slots m = 256 (for w = 16). So, we have a range of values for m, some of which are not sufficient to store 32 keys while others are sufficient. The number of keys n, is fixed to be 32 for all the different values of w (hence different values </w:t>
+      </w:r>
+      <w:r>
+        <w:rPr>
+          <w:rFonts w:eastAsiaTheme="minorEastAsia"/>
+          <w:sz w:val="28"/>
+          <w:szCs w:val="32"/>
+          <w:lang w:val="en-US"/>
+        </w:rPr>
+        <w:t>of m).</w:t>
+      </w:r>
+    </w:p>
+    <w:p>
+      <w:pPr>
+        <w:ind w:left="-426"/>
+        <w:rPr>
+          <w:rFonts w:eastAsiaTheme="minorEastAsia"/>
+          <w:sz w:val="28"/>
+          <w:szCs w:val="32"/>
+          <w:lang w:val="en-US"/>
+        </w:rPr>
+      </w:pPr>
+    </w:p>
+    <w:p>
+      <w:pPr>
+        <w:ind w:left="-426" w:right="-138"/>
+        <w:rPr>
+          <w:rFonts w:eastAsiaTheme="minorEastAsia"/>
+          <w:sz w:val="28"/>
+          <w:szCs w:val="32"/>
+          <w:lang w:val="en-US"/>
+        </w:rPr>
+      </w:pPr>
+      <w:r>
+        <w:rPr>
+          <w:rFonts w:eastAsiaTheme="minorEastAsia"/>
+          <w:sz w:val="28"/>
+          <w:szCs w:val="32"/>
+          <w:lang w:val="en-US"/>
+        </w:rPr>
+        <w:t>Let’s start with the right end of the graph</w:t>
+      </w:r>
+      <w:r>
+        <w:rPr>
+          <w:rFonts w:eastAsiaTheme="minorEastAsia"/>
+          <w:sz w:val="28"/>
+          <w:szCs w:val="32"/>
+          <w:lang w:val="en-US"/>
+        </w:rPr>
+        <w:t xml:space="preserve">: </w:t>
+      </w:r>
+      <w:r>
+        <w:rPr>
+          <w:rFonts w:eastAsiaTheme="minorEastAsia"/>
+          <w:sz w:val="28"/>
+          <w:szCs w:val="32"/>
+          <w:lang w:val="en-US"/>
+        </w:rPr>
+        <w:sym w:font="Symbol" w:char="F061"/>
+      </w:r>
+      <w:r>
+        <w:rPr>
+          <w:rFonts w:eastAsiaTheme="minorEastAsia"/>
+          <w:sz w:val="28"/>
+          <w:szCs w:val="32"/>
+          <w:lang w:val="en-US"/>
+        </w:rPr>
+        <w:t xml:space="preserve"> = 4 </w:t>
+      </w:r>
+      <w:r>
+        <w:rPr>
+          <w:rFonts w:eastAsiaTheme="minorEastAsia"/>
+          <w:sz w:val="28"/>
+          <w:szCs w:val="32"/>
+          <w:lang w:val="en-US"/>
+        </w:rPr>
+        <w:t xml:space="preserve">(n/m = 32/8). There are 32 keys to be inserted but there are only 8 slots available. After the insertion of the first 8 keys, for the 24 keys left, they will all encounter 8 collisions since all the slots are already filled. This repetition of </w:t>
+      </w:r>
+      <w:r>
+        <w:rPr>
+          <w:rFonts w:eastAsiaTheme="minorEastAsia"/>
+          <w:sz w:val="28"/>
+          <w:szCs w:val="32"/>
+          <w:lang w:val="en-US"/>
+        </w:rPr>
+        <w:t>‘</w:t>
+      </w:r>
+      <w:r>
+        <w:rPr>
+          <w:rFonts w:eastAsiaTheme="minorEastAsia"/>
+          <w:sz w:val="28"/>
+          <w:szCs w:val="32"/>
+          <w:lang w:val="en-US"/>
+        </w:rPr>
+        <w:t>8</w:t>
+      </w:r>
+      <w:r>
+        <w:rPr>
+          <w:rFonts w:eastAsiaTheme="minorEastAsia"/>
+          <w:sz w:val="28"/>
+          <w:szCs w:val="32"/>
+          <w:lang w:val="en-US"/>
+        </w:rPr>
+        <w:t>’</w:t>
+      </w:r>
+      <w:r>
+        <w:rPr>
+          <w:rFonts w:eastAsiaTheme="minorEastAsia"/>
+          <w:sz w:val="28"/>
+          <w:szCs w:val="32"/>
+          <w:lang w:val="en-US"/>
+        </w:rPr>
+        <w:t xml:space="preserve"> </w:t>
+      </w:r>
+      <w:r>
+        <w:rPr>
+          <w:rFonts w:eastAsiaTheme="minorEastAsia"/>
+          <w:sz w:val="28"/>
+          <w:szCs w:val="32"/>
+          <w:lang w:val="en-US"/>
+        </w:rPr>
+        <w:t>for 24 out of the 32 keys brings the average number of collisions to 8, for w = 6 (m = 8).</w:t>
+      </w:r>
+    </w:p>
+    <w:p>
+      <w:pPr>
+        <w:ind w:left="-426" w:right="-138"/>
+        <w:rPr>
+          <w:rFonts w:eastAsiaTheme="minorEastAsia"/>
+          <w:sz w:val="28"/>
+          <w:szCs w:val="32"/>
+          <w:lang w:val="en-US"/>
+        </w:rPr>
+      </w:pPr>
+    </w:p>
+    <w:p>
+      <w:pPr>
+        <w:ind w:left="-426" w:right="-138"/>
+        <w:rPr>
+          <w:rFonts w:eastAsiaTheme="minorEastAsia"/>
+          <w:sz w:val="28"/>
+          <w:szCs w:val="32"/>
+          <w:lang w:val="en-US"/>
+        </w:rPr>
+      </w:pPr>
+      <w:r>
+        <w:rPr>
+          <w:rFonts w:eastAsiaTheme="minorEastAsia"/>
+          <w:sz w:val="28"/>
+          <w:szCs w:val="32"/>
+          <w:lang w:val="en-US"/>
+        </w:rPr>
+        <w:t>So, this pattern continues (towards the left of the graph) until we have more keys to insert than the number of slots (The average number of collisions increases gradually as we obtain more slots).</w:t>
+      </w:r>
+    </w:p>
+    <w:p>
+      <w:pPr>
+        <w:ind w:left="-426" w:right="-138"/>
+        <w:rPr>
+          <w:rFonts w:eastAsiaTheme="minorEastAsia"/>
+          <w:sz w:val="28"/>
+          <w:szCs w:val="32"/>
+          <w:lang w:val="en-US"/>
+        </w:rPr>
+      </w:pPr>
+    </w:p>
+    <w:p>
+      <w:pPr>
+        <w:ind w:left="-426" w:right="-138"/>
+        <w:rPr>
+          <w:rFonts w:eastAsiaTheme="minorEastAsia"/>
+          <w:sz w:val="28"/>
+          <w:szCs w:val="32"/>
+          <w:lang w:val="en-US"/>
+        </w:rPr>
+      </w:pPr>
+      <w:r>
+        <w:rPr>
+          <w:rFonts w:eastAsiaTheme="minorEastAsia"/>
+          <w:sz w:val="28"/>
+          <w:szCs w:val="32"/>
+          <w:lang w:val="en-US"/>
+        </w:rPr>
+        <w:t xml:space="preserve">When we have more slots than number of keys (lower </w:t>
+      </w:r>
+      <w:r>
+        <w:rPr>
+          <w:rFonts w:eastAsiaTheme="minorEastAsia"/>
+          <w:sz w:val="28"/>
+          <w:szCs w:val="32"/>
+          <w:lang w:val="en-US"/>
+        </w:rPr>
+        <w:sym w:font="Symbol" w:char="F061"/>
+      </w:r>
+      <w:r>
+        <w:rPr>
+          <w:rFonts w:eastAsiaTheme="minorEastAsia"/>
+          <w:sz w:val="28"/>
+          <w:szCs w:val="32"/>
+          <w:lang w:val="en-US"/>
+        </w:rPr>
+        <w:t xml:space="preserve"> value), the keys go about being inserted according to their hash values. From the formula for Open Addressing,  </w:t>
+      </w:r>
+      <w:r>
+        <w:rPr>
+          <w:rFonts w:eastAsiaTheme="minorEastAsia"/>
+          <w:sz w:val="28"/>
+          <w:szCs w:val="32"/>
+          <w:lang w:val="en-US"/>
+        </w:rPr>
+        <w:t xml:space="preserve">our probe number </w:t>
+      </w:r>
+      <m:oMath>
         <m:r>
           <w:rPr>
             <w:rFonts w:ascii="Cambria Math" w:hAnsi="Cambria Math"/>
@@ -907,256 +1848,51 @@
             <w:szCs w:val="32"/>
             <w:lang w:val="en-US"/>
           </w:rPr>
-          <m:t>=</m:t>
+          <m:t>i</m:t>
         </m:r>
-        <m:d>
-          <m:dPr>
-            <m:ctrlPr>
-              <w:rPr>
-                <w:rFonts w:ascii="Cambria Math" w:hAnsi="Cambria Math"/>
-                <w:i/>
-                <w:sz w:val="28"/>
-                <w:szCs w:val="32"/>
-                <w:lang w:val="en-US"/>
-              </w:rPr>
-            </m:ctrlPr>
-          </m:dPr>
-          <m:e>
-            <m:r>
-              <w:rPr>
-                <w:rFonts w:ascii="Cambria Math" w:hAnsi="Cambria Math"/>
-                <w:sz w:val="28"/>
-                <w:szCs w:val="32"/>
-                <w:lang w:val="en-US"/>
-              </w:rPr>
-              <m:t>h</m:t>
-            </m:r>
-            <m:d>
-              <m:dPr>
-                <m:ctrlPr>
-                  <w:rPr>
-                    <w:rFonts w:ascii="Cambria Math" w:hAnsi="Cambria Math"/>
-                    <w:i/>
-                    <w:sz w:val="28"/>
-                    <w:szCs w:val="32"/>
-                    <w:lang w:val="en-US"/>
-                  </w:rPr>
-                </m:ctrlPr>
-              </m:dPr>
-              <m:e>
-                <m:r>
-                  <w:rPr>
-                    <w:rFonts w:ascii="Cambria Math" w:hAnsi="Cambria Math"/>
-                    <w:sz w:val="28"/>
-                    <w:szCs w:val="32"/>
-                    <w:lang w:val="en-US"/>
-                  </w:rPr>
-                  <m:t>k</m:t>
-                </m:r>
-              </m:e>
-            </m:d>
-            <m:r>
-              <w:rPr>
-                <w:rFonts w:ascii="Cambria Math" w:hAnsi="Cambria Math"/>
-                <w:sz w:val="28"/>
-                <w:szCs w:val="32"/>
-                <w:lang w:val="en-US"/>
-              </w:rPr>
-              <m:t>+i</m:t>
-            </m:r>
-          </m:e>
-        </m:d>
-        <m:r>
-          <w:rPr>
-            <w:rFonts w:ascii="Cambria Math" w:hAnsi="Cambria Math"/>
-            <w:sz w:val="28"/>
-            <w:szCs w:val="32"/>
-            <w:lang w:val="en-US"/>
-          </w:rPr>
-          <m:t xml:space="preserve"> mod </m:t>
-        </m:r>
-        <m:sSup>
-          <m:sSupPr>
-            <m:ctrlPr>
-              <w:rPr>
-                <w:rFonts w:ascii="Cambria Math" w:hAnsi="Cambria Math"/>
-                <w:i/>
-                <w:sz w:val="28"/>
-                <w:szCs w:val="32"/>
-                <w:lang w:val="en-US"/>
-              </w:rPr>
-            </m:ctrlPr>
-          </m:sSupPr>
-          <m:e>
-            <m:r>
-              <w:rPr>
-                <w:rFonts w:ascii="Cambria Math" w:hAnsi="Cambria Math"/>
-                <w:sz w:val="28"/>
-                <w:szCs w:val="32"/>
-                <w:lang w:val="en-US"/>
-              </w:rPr>
-              <m:t>2</m:t>
-            </m:r>
-          </m:e>
-          <m:sup>
-            <m:r>
-              <w:rPr>
-                <w:rFonts w:ascii="Cambria Math" w:hAnsi="Cambria Math"/>
-                <w:sz w:val="28"/>
-                <w:szCs w:val="32"/>
-                <w:lang w:val="en-US"/>
-              </w:rPr>
-              <m:t>r</m:t>
-            </m:r>
-          </m:sup>
-        </m:sSup>
       </m:oMath>
       <w:r>
         <w:rPr>
-          <w:rFonts w:eastAsiaTheme="minorEastAsia" w:cstheme="minorHAnsi"/>
-          <w:sz w:val="28"/>
-          <w:szCs w:val="32"/>
-          <w:lang w:val="en-US"/>
-        </w:rPr>
-        <w:t xml:space="preserve">, the value of </w:t>
-      </w:r>
-      <w:r>
-        <w:rPr>
-          <w:rFonts w:ascii="Cambria Math" w:eastAsiaTheme="minorEastAsia" w:hAnsi="Cambria Math" w:cstheme="minorHAnsi"/>
-          <w:i/>
-          <w:sz w:val="28"/>
-          <w:szCs w:val="32"/>
-          <w:lang w:val="en-US"/>
-        </w:rPr>
-        <w:t>h(k)</w:t>
-      </w:r>
-      <w:r>
-        <w:rPr>
-          <w:rFonts w:eastAsiaTheme="minorEastAsia" w:cstheme="minorHAnsi"/>
-          <w:i/>
-          <w:sz w:val="28"/>
-          <w:szCs w:val="32"/>
-          <w:lang w:val="en-US"/>
-        </w:rPr>
-        <w:t xml:space="preserve"> </w:t>
-      </w:r>
-      <w:r>
-        <w:rPr>
-          <w:rFonts w:eastAsiaTheme="minorEastAsia" w:cstheme="minorHAnsi"/>
-          <w:sz w:val="28"/>
-          <w:szCs w:val="32"/>
-          <w:lang w:val="en-US"/>
-        </w:rPr>
-        <w:t xml:space="preserve">is fixed and </w:t>
-      </w:r>
-      <w:r>
-        <w:rPr>
-          <w:rFonts w:ascii="Cambria Math" w:eastAsiaTheme="minorEastAsia" w:hAnsi="Cambria Math" w:cstheme="minorHAnsi"/>
-          <w:i/>
-          <w:sz w:val="28"/>
-          <w:szCs w:val="32"/>
-          <w:lang w:val="en-US"/>
-        </w:rPr>
-        <w:t>g(k, i)</w:t>
-      </w:r>
-      <w:r>
-        <w:rPr>
-          <w:rFonts w:eastAsiaTheme="minorEastAsia" w:cstheme="minorHAnsi"/>
-          <w:i/>
-          <w:sz w:val="28"/>
-          <w:szCs w:val="32"/>
-          <w:lang w:val="en-US"/>
-        </w:rPr>
-        <w:t xml:space="preserve"> </w:t>
-      </w:r>
-      <w:r>
-        <w:rPr>
-          <w:rFonts w:eastAsiaTheme="minorEastAsia" w:cstheme="minorHAnsi"/>
-          <w:sz w:val="28"/>
-          <w:szCs w:val="32"/>
-          <w:lang w:val="en-US"/>
-        </w:rPr>
-        <w:t xml:space="preserve">changes with change in i. At times, this causes the function to check consecutive slots in the </w:t>
-      </w:r>
-      <w:r>
-        <w:rPr>
-          <w:rFonts w:eastAsiaTheme="minorEastAsia" w:cstheme="minorHAnsi"/>
-          <w:sz w:val="28"/>
-          <w:szCs w:val="32"/>
-          <w:lang w:val="en-US"/>
-        </w:rPr>
-        <w:t xml:space="preserve">table which are </w:t>
-      </w:r>
-      <w:r>
-        <w:rPr>
-          <w:rFonts w:eastAsiaTheme="minorEastAsia" w:cstheme="minorHAnsi"/>
-          <w:sz w:val="28"/>
-          <w:szCs w:val="32"/>
-          <w:lang w:val="en-US"/>
-        </w:rPr>
-        <w:t xml:space="preserve">already </w:t>
-      </w:r>
-      <w:r>
-        <w:rPr>
-          <w:rFonts w:eastAsiaTheme="minorEastAsia" w:cstheme="minorHAnsi"/>
-          <w:sz w:val="28"/>
-          <w:szCs w:val="32"/>
-          <w:lang w:val="en-US"/>
-        </w:rPr>
-        <w:t xml:space="preserve">filled by the nature of open addressing, which leads to a longer processing time to find an open slot and therefore </w:t>
-      </w:r>
-      <w:r>
-        <w:rPr>
-          <w:rFonts w:eastAsiaTheme="minorEastAsia" w:cstheme="minorHAnsi"/>
-          <w:sz w:val="28"/>
-          <w:szCs w:val="32"/>
-          <w:lang w:val="en-US"/>
-        </w:rPr>
-        <w:lastRenderedPageBreak/>
-        <w:t>a higher number of collisions.</w:t>
-      </w:r>
-      <w:r>
-        <w:rPr>
-          <w:rFonts w:eastAsiaTheme="minorEastAsia" w:cstheme="minorHAnsi"/>
-          <w:sz w:val="28"/>
-          <w:szCs w:val="32"/>
-          <w:lang w:val="en-US"/>
-        </w:rPr>
-        <w:t xml:space="preserve"> While the number of collisions do decrease as the load factor increases, on average, they still remain higher than collisions for Chaining.</w:t>
-      </w:r>
+          <w:rFonts w:eastAsiaTheme="minorEastAsia"/>
+          <w:sz w:val="28"/>
+          <w:szCs w:val="32"/>
+          <w:lang w:val="en-US"/>
+        </w:rPr>
+        <w:t xml:space="preserve"> increases by 1 each time. </w:t>
+      </w:r>
+      <w:r>
+        <w:rPr>
+          <w:rFonts w:eastAsiaTheme="minorEastAsia"/>
+          <w:sz w:val="28"/>
+          <w:szCs w:val="32"/>
+          <w:lang w:val="en-US"/>
+        </w:rPr>
+        <w:t>This ends up selecting consecutive slots upon repeated probing and it takes a while to find an empty slot. This might be what is leading to higher number of collisions on the left side of the graph.</w:t>
+      </w:r>
+    </w:p>
+    <w:p>
+      <w:pPr>
+        <w:ind w:left="-426" w:right="-138"/>
+        <w:rPr>
+          <w:rFonts w:eastAsiaTheme="minorEastAsia"/>
+          <w:sz w:val="28"/>
+          <w:szCs w:val="32"/>
+          <w:lang w:val="en-US"/>
+        </w:rPr>
+      </w:pPr>
+    </w:p>
+    <w:p>
+      <w:pPr>
+        <w:ind w:left="-426" w:right="-138"/>
+        <w:rPr>
+          <w:rFonts w:eastAsiaTheme="minorEastAsia"/>
+          <w:sz w:val="28"/>
+          <w:szCs w:val="32"/>
+          <w:lang w:val="en-US"/>
+        </w:rPr>
+      </w:pPr>
       <w:bookmarkStart w:id="0" w:name="_GoBack"/>
       <w:bookmarkEnd w:id="0"/>
-    </w:p>
-    <w:p>
-      <w:pPr>
-        <w:ind w:left="-426"/>
-        <w:rPr>
-          <w:rFonts w:eastAsiaTheme="minorEastAsia" w:cstheme="minorHAnsi"/>
-          <w:sz w:val="28"/>
-          <w:szCs w:val="32"/>
-          <w:lang w:val="en-US"/>
-        </w:rPr>
-      </w:pPr>
-    </w:p>
-    <w:p>
-      <w:pPr>
-        <w:ind w:left="-426"/>
-        <w:rPr>
-          <w:rFonts w:eastAsiaTheme="minorEastAsia" w:cstheme="minorHAnsi"/>
-          <w:sz w:val="28"/>
-          <w:szCs w:val="32"/>
-          <w:lang w:val="en-US"/>
-        </w:rPr>
-      </w:pPr>
-      <w:r>
-        <w:rPr>
-          <w:rFonts w:eastAsiaTheme="minorEastAsia" w:cstheme="minorHAnsi"/>
-          <w:sz w:val="28"/>
-          <w:szCs w:val="32"/>
-          <w:lang w:val="en-US"/>
-        </w:rPr>
-        <w:t>With Chaining, the hash value gives us a specific slot and our collisions mainly depend on the size of the list at this slot. If the load factor is low, the number of collisions counted for Chaining turns out to be low as well. As previously stated, it can be seen that the number of collisions increases linearly at a low rate as the load factor increases.</w:t>
-      </w:r>
     </w:p>
     <w:sectPr>
       <w:pgSz w:w="12240" w:h="15840"/>
@@ -2037,7 +2773,7 @@
 </file>
 
 <file path=customXml/itemProps1.xml><?xml version="1.0" encoding="utf-8"?>
-<ds:datastoreItem xmlns:ds="http://schemas.openxmlformats.org/officeDocument/2006/customXml" ds:itemID="{00599EC0-4668-3645-AF34-23E280A376EF}">
+<ds:datastoreItem xmlns:ds="http://schemas.openxmlformats.org/officeDocument/2006/customXml" ds:itemID="{05BB26E9-1EB3-5840-98EF-D2F41D088D71}">
   <ds:schemaRefs>
     <ds:schemaRef ds:uri="http://schemas.openxmlformats.org/officeDocument/2006/bibliography"/>
   </ds:schemaRefs>

</xml_diff>